<commit_message>
Rename manuscript file, minor fixes, recompile
</commit_message>
<xml_diff>
--- a/overview/manuscript.docx
+++ b/overview/manuscript.docx
@@ -7,31 +7,25 @@
         <w:pStyle w:val="Title"/>
       </w:pPr>
       <w:r>
-        <w:t xml:space="preserve">Lessons</w:t>
-      </w:r>
-      <w:r>
-        <w:t xml:space="preserve"> </w:t>
-      </w:r>
-      <w:r>
-        <w:t xml:space="preserve">learned</w:t>
-      </w:r>
-      <w:r>
-        <w:t xml:space="preserve"> </w:t>
-      </w:r>
-      <w:r>
-        <w:t xml:space="preserve">from</w:t>
-      </w:r>
-      <w:r>
-        <w:t xml:space="preserve"> </w:t>
-      </w:r>
-      <w:r>
-        <w:t xml:space="preserve">a</w:t>
-      </w:r>
-      <w:r>
-        <w:t xml:space="preserve"> </w:t>
-      </w:r>
-      <w:r>
-        <w:t xml:space="preserve">large-scale</w:t>
+        <w:t xml:space="preserve">n</w:t>
+      </w:r>
+      <w:r>
+        <w:t xml:space="preserve"> </w:t>
+      </w:r>
+      <w:r>
+        <w:t xml:space="preserve">lessons</w:t>
+      </w:r>
+      <w:r>
+        <w:t xml:space="preserve"> </w:t>
+      </w:r>
+      <w:r>
+        <w:t xml:space="preserve">for</w:t>
+      </w:r>
+      <w:r>
+        <w:t xml:space="preserve"> </w:t>
+      </w:r>
+      <w:r>
+        <w:t xml:space="preserve">conducting</w:t>
       </w:r>
       <w:r>
         <w:t xml:space="preserve"> </w:t>
@@ -55,7 +49,7 @@
         <w:t xml:space="preserve"> </w:t>
       </w:r>
       <w:r>
-        <w:t xml:space="preserve">study</w:t>
+        <w:t xml:space="preserve">studies</w:t>
       </w:r>
     </w:p>
     <w:p>
@@ -78,34 +72,594 @@
         <w:t xml:space="preserve">Whitten</w:t>
       </w:r>
       <w:r>
+        <w:rPr>
+          <w:vertAlign w:val="superscript"/>
+        </w:rPr>
+        <w:t xml:space="preserve">1</w:t>
+      </w:r>
+      <w:r>
         <w:cr/>
       </w:r>
       <w:r>
-        <w:t xml:space="preserve">Author2</w:t>
+        <w:t xml:space="preserve">Sean</w:t>
+      </w:r>
+      <w:r>
+        <w:t xml:space="preserve"> </w:t>
+      </w:r>
+      <w:r>
+        <w:t xml:space="preserve">C.</w:t>
+      </w:r>
+      <w:r>
+        <w:t xml:space="preserve"> </w:t>
+      </w:r>
+      <w:r>
+        <w:t xml:space="preserve">Anderson</w:t>
+      </w:r>
+      <w:r>
+        <w:rPr>
+          <w:vertAlign w:val="superscript"/>
+        </w:rPr>
+        <w:t xml:space="preserve">2</w:t>
       </w:r>
       <w:r>
         <w:cr/>
       </w:r>
       <w:r>
-        <w:t xml:space="preserve">Author3</w:t>
+        <w:t xml:space="preserve">Cole</w:t>
+      </w:r>
+      <w:r>
+        <w:t xml:space="preserve"> </w:t>
+      </w:r>
+      <w:r>
+        <w:t xml:space="preserve">Monnahan</w:t>
       </w:r>
       <w:r>
         <w:cr/>
       </w:r>
       <w:r>
-        <w:t xml:space="preserve">Etc.</w:t>
-      </w:r>
-    </w:p>
-    <w:bookmarkStart w:id="21" w:name="introduction"/>
+        <w:t xml:space="preserve">Curry</w:t>
+      </w:r>
+      <w:r>
+        <w:t xml:space="preserve"> </w:t>
+      </w:r>
+      <w:r>
+        <w:t xml:space="preserve">Cunningham</w:t>
+      </w:r>
+      <w:r>
+        <w:cr/>
+      </w:r>
+      <w:r>
+        <w:t xml:space="preserve">Felipe</w:t>
+      </w:r>
+      <w:r>
+        <w:t xml:space="preserve"> </w:t>
+      </w:r>
+      <w:r>
+        <w:t xml:space="preserve">Hurtado</w:t>
+      </w:r>
+      <w:r>
+        <w:t xml:space="preserve"> </w:t>
+      </w:r>
+      <w:r>
+        <w:t xml:space="preserve">Ferro</w:t>
+      </w:r>
+      <w:r>
+        <w:cr/>
+      </w:r>
+      <w:r>
+        <w:t xml:space="preserve">Kelli</w:t>
+      </w:r>
+      <w:r>
+        <w:t xml:space="preserve"> </w:t>
+      </w:r>
+      <w:r>
+        <w:t xml:space="preserve">Johnson</w:t>
+      </w:r>
+      <w:r>
+        <w:cr/>
+      </w:r>
+      <w:r>
+        <w:t xml:space="preserve">Roberto</w:t>
+      </w:r>
+      <w:r>
+        <w:t xml:space="preserve"> </w:t>
+      </w:r>
+      <w:r>
+        <w:t xml:space="preserve">Licandeo</w:t>
+      </w:r>
+      <w:r>
+        <w:cr/>
+      </w:r>
+      <w:r>
+        <w:t xml:space="preserve">Carey</w:t>
+      </w:r>
+      <w:r>
+        <w:t xml:space="preserve"> </w:t>
+      </w:r>
+      <w:r>
+        <w:t xml:space="preserve">McGilliard</w:t>
+      </w:r>
+      <w:r>
+        <w:cr/>
+      </w:r>
+      <w:r>
+        <w:t xml:space="preserve">Melissa</w:t>
+      </w:r>
+      <w:r>
+        <w:t xml:space="preserve"> </w:t>
+      </w:r>
+      <w:r>
+        <w:t xml:space="preserve">Muradian</w:t>
+      </w:r>
+      <w:r>
+        <w:cr/>
+      </w:r>
+      <w:r>
+        <w:t xml:space="preserve">Kotaro</w:t>
+      </w:r>
+      <w:r>
+        <w:t xml:space="preserve"> </w:t>
+      </w:r>
+      <w:r>
+        <w:t xml:space="preserve">Ono</w:t>
+      </w:r>
+      <w:r>
+        <w:cr/>
+      </w:r>
+      <w:r>
+        <w:t xml:space="preserve">Cody</w:t>
+      </w:r>
+      <w:r>
+        <w:t xml:space="preserve"> </w:t>
+      </w:r>
+      <w:r>
+        <w:t xml:space="preserve">Szuwalksi</w:t>
+      </w:r>
+      <w:r>
+        <w:cr/>
+      </w:r>
+      <w:r>
+        <w:t xml:space="preserve">Juan</w:t>
+      </w:r>
+      <w:r>
+        <w:t xml:space="preserve"> </w:t>
+      </w:r>
+      <w:r>
+        <w:t xml:space="preserve">Valero</w:t>
+      </w:r>
+      <w:r>
+        <w:cr/>
+      </w:r>
+      <w:r>
+        <w:t xml:space="preserve">Katyana</w:t>
+      </w:r>
+      <w:r>
+        <w:t xml:space="preserve"> </w:t>
+      </w:r>
+      <w:r>
+        <w:t xml:space="preserve">Vertpre</w:t>
+      </w:r>
+    </w:p>
+    <w:p>
+      <w:r>
+        <w:rPr>
+          <w:vertAlign w:val="superscript"/>
+        </w:rPr>
+        <w:t xml:space="preserve">1</w:t>
+      </w:r>
+      <w:r>
+        <w:t xml:space="preserve">School of Aquatic and Fishery Sciences, University of Washington, Box 355020, Seattle, WA 98195-5020, USA</w:t>
+      </w:r>
+    </w:p>
+    <w:p>
+      <w:r>
+        <w:rPr>
+          <w:vertAlign w:val="superscript"/>
+        </w:rPr>
+        <w:t xml:space="preserve">2</w:t>
+      </w:r>
+      <w:r>
+        <w:t xml:space="preserve">Department of Biological Sciences, Simon Fraser University, Burnaby BC, V5A 1S6, Canada</w:t>
+      </w:r>
+    </w:p>
+    <w:bookmarkStart w:id="21" w:name="abstract"/>
     <w:p>
       <w:pPr>
         <w:pStyle w:val="Heading1"/>
       </w:pPr>
       <w:r>
+        <w:t xml:space="preserve">Abstract</w:t>
+      </w:r>
+    </w:p>
+    <w:bookmarkEnd w:id="21"/>
+    <w:p>
+      <w:r>
+        <w:t xml:space="preserve">Start with a general introduction similar to what we've got now. Include a schematic representation of all the steps to a stock assessment simulation. Follow with lessons/rules. Each 'rule' would need some shorter header. Then 1-3 paragraphs per rule. Finish with a brief discussion/conclusion.</w:t>
+      </w:r>
+    </w:p>
+    <w:p>
+      <w:r>
+        <w:t xml:space="preserve">Model papers:</w:t>
+      </w:r>
+    </w:p>
+    <w:p>
+      <w:r>
+        <w:t xml:space="preserve">Nine simple ways to make it easier to (re)use your data:</w:t>
+      </w:r>
+      <w:r>
+        <w:cr/>
+      </w:r>
+      <w:r>
+        <w:t xml:space="preserve">https://peerj.com/preprints/7/</w:t>
+      </w:r>
+    </w:p>
+    <w:p>
+      <w:r>
+        <w:t xml:space="preserve">Ten Simple Rules for the Open Development of Scientific Software:</w:t>
+      </w:r>
+      <w:r>
+        <w:cr/>
+      </w:r>
+      <w:r>
+        <w:t xml:space="preserve">http://www.ploscompbiol.org/article/info%3Adoi%2F10.1371%2Fjournal.pcbi.1002802</w:t>
+      </w:r>
+    </w:p>
+    <w:bookmarkStart w:id="22" w:name="introduction"/>
+    <w:p>
+      <w:pPr>
+        <w:pStyle w:val="Heading1"/>
+      </w:pPr>
+      <w:r>
         <w:t xml:space="preserve">Introduction</w:t>
       </w:r>
     </w:p>
-    <w:bookmarkEnd w:id="21"/>
+    <w:bookmarkEnd w:id="22"/>
+    <w:p>
+      <w:r>
+        <w:t xml:space="preserve">Stock-assessment simulation is a critical component to evaluating stock assessment methods and understanding their strengths and weaknesses. It is important because it lets us test our assessments on known truths, possible truths we are interested in, and to match (or mismatch) truths and assessment model assumptions. References:</w:t>
+      </w:r>
+      <w:r>
+        <w:t xml:space="preserve"> </w:t>
+      </w:r>
+      <w:r>
+        <w:t xml:space="preserve">Hilborn and Walters (1992)</w:t>
+      </w:r>
+      <w:r>
+        <w:t xml:space="preserve"> </w:t>
+      </w:r>
+      <w:r>
+        <w:t xml:space="preserve">among others; including recent papers on stock-assessment simulation (Maunder, Piner, Lee).</w:t>
+      </w:r>
+    </w:p>
+    <w:p>
+      <w:r>
+        <w:t xml:space="preserve">We can divide a stock assessment simulation into four components (Fig. 1). (1) The</w:t>
+      </w:r>
+      <w:r>
+        <w:t xml:space="preserve"> </w:t>
+      </w:r>
+      <w:r>
+        <w:rPr>
+          <w:i/>
+        </w:rPr>
+        <w:t xml:space="preserve">conditioning model</w:t>
+      </w:r>
+      <w:r>
+        <w:t xml:space="preserve"> </w:t>
+      </w:r>
+      <w:r>
+        <w:t xml:space="preserve">is used to ground a stock assessment simulation in some plausible reality. A stock assessment simulation could be conditioned on a specific region and fish stock or it could be conditioned on some generic representation. (2) The</w:t>
+      </w:r>
+      <w:r>
+        <w:t xml:space="preserve"> </w:t>
+      </w:r>
+      <w:r>
+        <w:rPr>
+          <w:i/>
+        </w:rPr>
+        <w:t xml:space="preserve">operating model (OM)</w:t>
+      </w:r>
+      <w:r>
+        <w:t xml:space="preserve"> </w:t>
+      </w:r>
+      <w:r>
+        <w:t xml:space="preserve">represents all the conditions that underly the true state of nature. An operating model might specify, for example, that natural mortality (M) varies with some random walk. (3) We then</w:t>
+      </w:r>
+      <w:r>
+        <w:t xml:space="preserve"> </w:t>
+      </w:r>
+      <w:r>
+        <w:rPr>
+          <w:i/>
+        </w:rPr>
+        <w:t xml:space="preserve">sample from the OM</w:t>
+      </w:r>
+      <w:r>
+        <w:t xml:space="preserve"> </w:t>
+      </w:r>
+      <w:r>
+        <w:t xml:space="preserve">output to generate fisheries pseudo-data with observation error. (4) Finally, we run a stock assessment</w:t>
+      </w:r>
+      <w:r>
+        <w:t xml:space="preserve"> </w:t>
+      </w:r>
+      <w:r>
+        <w:rPr>
+          <w:i/>
+        </w:rPr>
+        <w:t xml:space="preserve">estimation model (EM)</w:t>
+      </w:r>
+      <w:r>
+        <w:t xml:space="preserve"> </w:t>
+      </w:r>
+      <w:r>
+        <w:t xml:space="preserve">on the pseudo-data to find out our model would assess the scenario. Steps 2 to 4 are then usually repeated across iterations, adding re-sampled process error and observation error each time, and blocks of iterations are repeated across scenarios, with each scenario representing some different combination of conditioning, operating, sampling, and estimation models. This process differs from a management strategy evaluation (MSE) in that a MSE closes the loop — introducing management decision rules about how to act on stock assessment output. Stock assessment simulation can therefore focus on the mechanics and performance of the stock assessment models themselves.</w:t>
+      </w:r>
+    </w:p>
+    <w:p>
+      <w:r>
+        <w:t xml:space="preserve">We've arrived at the lessons we suggest in this paper after conducting a series of large-scale stock assessment simulation studies at the University of Washington. These studies are featured in this issue:</w:t>
+      </w:r>
+    </w:p>
+    <w:p>
+      <w:pPr>
+        <w:numPr>
+          <w:numId w:val="2"/>
+          <w:ilvl w:val="0"/>
+        </w:numPr>
+      </w:pPr>
+      <w:r>
+        <w:t xml:space="preserve">Johnson et al. (2013, this issue) evaluated the ability of Stock Synthesis (SS) to estimate key quantities when a known 'true' natural mortality (M) was age-specific or age-invariant, but time-varying. Stock assessment methods included models with age-invariant pre-specified M, age-invariant estimated M, and age-specific estimated M.</w:t>
+      </w:r>
+    </w:p>
+    <w:p>
+      <w:pPr>
+        <w:numPr>
+          <w:numId w:val="2"/>
+          <w:ilvl w:val="0"/>
+        </w:numPr>
+      </w:pPr>
+      <w:r>
+        <w:t xml:space="preserve">Ono et al. (2013, this issue) analysed the ability of SS to estimate management metrics for different life-history types (demersal, long-lived pelagic, and short-lived pelagic) when the same quantity and quality of pseudo-data were used to inform assessment models. They also considered whether the frequency and duration of length- and age-composition data, or catch history, affect the bias or precision of estimates of management quantities for different life-history types.</w:t>
+      </w:r>
+    </w:p>
+    <w:p>
+      <w:pPr>
+        <w:numPr>
+          <w:numId w:val="2"/>
+          <w:ilvl w:val="0"/>
+        </w:numPr>
+      </w:pPr>
+      <w:r>
+        <w:t xml:space="preserve">Hurtado Ferro et al. (2013, this issue) investigated factors which lead to retrospective patterns in SCAA models. Specifically, they tested how key biological and modelling factors can induce retrospective patterns for various life history types. They explored the potential effects of catch patterns, as well as model miss-specification from time-varying biological parameters, time-varying selectivity and catchability, and their interactions. In those cases where retrospective patterns were observed, they assessed the utility of including time-varying selectivity in the assessment as a means to correct them.</w:t>
+      </w:r>
+    </w:p>
+    <w:p>
+      <w:r>
+        <w:t xml:space="preserve">In this paper, we review a series of lessons that we learned through these studies about conducting large-scale, relevant, and rapid stock assessment simulation studies...</w:t>
+      </w:r>
+    </w:p>
+    <w:bookmarkStart w:id="23" w:name="choose-widely-used-and-current-assessment-models"/>
+    <w:p>
+      <w:pPr>
+        <w:pStyle w:val="Heading2"/>
+      </w:pPr>
+      <w:r>
+        <w:t xml:space="preserve">1. Choose widely-used and current assessment models</w:t>
+      </w:r>
+    </w:p>
+    <w:bookmarkEnd w:id="23"/>
+    <w:p>
+      <w:r>
+        <w:t xml:space="preserve">Stock assessment simulation studies are most relevant to research and management if they focus on the models and tools that are used in practice. In our studies we chose to focus on SS, which is a widely used integrated-assessment modelling framework, now used in all assessments on the West Coast of the United States. In other regions commonly used model frameworks will be different.</w:t>
+      </w:r>
+    </w:p>
+    <w:p>
+      <w:r>
+        <w:t xml:space="preserve">When researchers are interested in multiple modelling frameworks they may choose between (1) conducting a study where both the OM and EM are based on the same modelling framework to better understand issues related to model specification or (2) conducting a study where the OM and EM are based on different modelling frameworks to investigate the impact of multiple-choice uncertainty. Frequently model-choice uncertainty may dwarf other sources of uncertainty (REF).</w:t>
+      </w:r>
+    </w:p>
+    <w:bookmarkStart w:id="24" w:name="condition-the-operating-model-carefully"/>
+    <w:p>
+      <w:pPr>
+        <w:pStyle w:val="Heading2"/>
+      </w:pPr>
+      <w:r>
+        <w:t xml:space="preserve">2. Condition the operating model carefully</w:t>
+      </w:r>
+    </w:p>
+    <w:bookmarkEnd w:id="24"/>
+    <w:p>
+      <w:r>
+        <w:t xml:space="preserve">The relevance of a stock assessment simulation study depends on the system that the OM is conditioned to reflect. Researchers must choose between specific conditioning, in which the OM might be conditioned for specific species, region, or even stock and (2) generic conditioning in which the OM is conditioned on a general representation of a system. Both types of conditioning have their place in stock assessment simulation but each has their pros and cons. Specific conditioning may result in findings that are relevant to a specific species, region, or stock and may therefore be more likely accepted than generically conditioned models. Generic conditioning, however, may result in findings that are applicable across a wider range of fisheries, but are less applicable to any one stock</w:t>
+      </w:r>
+    </w:p>
+    <w:bookmarkStart w:id="25" w:name="consider-likely-or-important-model-misspecifications"/>
+    <w:p>
+      <w:pPr>
+        <w:pStyle w:val="Heading2"/>
+      </w:pPr>
+      <w:r>
+        <w:t xml:space="preserve">3. Consider likely or important model misspecifications</w:t>
+      </w:r>
+    </w:p>
+    <w:bookmarkEnd w:id="25"/>
+    <w:p>
+      <w:r>
+        <w:t xml:space="preserve">Model misspecification refers to a mismatch between the truth (OM) and our assessment of that truth (EM). For example, an OM might specify time-varying M, whereas the EM might assume a constant M. Researchers might deem some forms of model misspecification more likely</w:t>
+      </w:r>
+      <w:r>
+        <w:t xml:space="preserve"> </w:t>
+      </w:r>
+      <w:r>
+        <w:rPr>
+          <w:i/>
+        </w:rPr>
+        <w:t xml:space="preserve">a priori</w:t>
+      </w:r>
+      <w:r>
+        <w:t xml:space="preserve"> </w:t>
+      </w:r>
+      <w:r>
+        <w:t xml:space="preserve">and some types of model misspecification potentially more influential for stock assessment. It is these forms of model misspecification that researchers should focus on first.</w:t>
+      </w:r>
+    </w:p>
+    <w:bookmarkStart w:id="26" w:name="make-your-framework-reproducible-and-transparent"/>
+    <w:p>
+      <w:pPr>
+        <w:pStyle w:val="Heading2"/>
+      </w:pPr>
+      <w:r>
+        <w:t xml:space="preserve">4. Make your framework reproducible and transparent</w:t>
+      </w:r>
+    </w:p>
+    <w:bookmarkEnd w:id="26"/>
+    <w:p>
+      <w:r>
+        <w:t xml:space="preserve">Reproducible and transparent simulation studies are critical to the authenticity of work. To achieve these properties simulation study can be written in code format as opposed to by clicking on buttons and a graphical user interface (GUI). Further, researchers might consider writing their code in a formal package or library structure (e.g. Anderson et al. 2013 R package). This makes it easier for future users to understand the code and simulation structure and encourages the code authors to document their work. Researchers can introduce further transparency by developing their code in a version control system such as Git, which provides a history of all code modifications. Finally, by controlling model runs through plaintext control files, researchers and other users can easily understand and reproduce the settings that created their simulations.</w:t>
+      </w:r>
+    </w:p>
+    <w:bookmarkStart w:id="27" w:name="make-your-framework-flexible"/>
+    <w:p>
+      <w:pPr>
+        <w:pStyle w:val="Heading2"/>
+      </w:pPr>
+      <w:r>
+        <w:t xml:space="preserve">5. Make your framework flexible</w:t>
+      </w:r>
+    </w:p>
+    <w:bookmarkEnd w:id="27"/>
+    <w:p>
+      <w:r>
+        <w:t xml:space="preserve">A stock assessments and innovation framework is most useful if it is flexible for the current users as well as for future users who may develop scientific questions with the framework that the original users never considered. One way researchers can make their framework flexible is to build their code around smaller functions that can be mixed and matched at will. Another key element is keeping the input and output files in formats that can be read and process multiple tools (e.g. comma-separated, or tab-delimited text files). Finally, researchers may consider splitting scenarios into different cases so that cases can need mixed and matched into scenarios. For example, a scenario might be comprised of a combination of cases for the M trajectory, F trajectory, and selectivity patterns. If these cases are specified in individual text control files then they can be flexibly combined without duplicating case specification.</w:t>
+      </w:r>
+    </w:p>
+    <w:bookmarkStart w:id="28" w:name="check-your-models-early-and-often"/>
+    <w:p>
+      <w:pPr>
+        <w:pStyle w:val="Heading2"/>
+      </w:pPr>
+      <w:r>
+        <w:t xml:space="preserve">6. Check your models early and often</w:t>
+      </w:r>
+    </w:p>
+    <w:bookmarkEnd w:id="28"/>
+    <w:p>
+      <w:r>
+        <w:t xml:space="preserve">The complexity of conducting stock assessment simulations means that the chance of making mistake is high, and our ability to make sense of complicated model output can be limited. Deterministic model checking is therefore vital. To check a model deterministically we can reduce or eliminate process and observation error and check for bias between the OM and EM models. This might mean running the stock assessment simulation with minimal stock-recruit deviations and minimal observation error on survey indices.</w:t>
+      </w:r>
+    </w:p>
+    <w:p>
+      <w:r>
+        <w:t xml:space="preserve">An important component model checking is graphical model checking. Many complex problems are unlikely to be detected without graphical model checking (REFs, maybe Gelman). To facilitate model checking these graphics should be rapid and easy to produce. We found the visualization packages</w:t>
+      </w:r>
+      <w:r>
+        <w:t xml:space="preserve"> </w:t>
+      </w:r>
+      <w:r>
+        <w:rPr>
+          <w:rStyle w:val="VerbatimChar"/>
+        </w:rPr>
+        <w:t xml:space="preserve">manipulator</w:t>
+      </w:r>
+      <w:r>
+        <w:t xml:space="preserve">,</w:t>
+      </w:r>
+      <w:r>
+        <w:t xml:space="preserve"> </w:t>
+      </w:r>
+      <w:r>
+        <w:rPr>
+          <w:rStyle w:val="VerbatimChar"/>
+        </w:rPr>
+        <w:t xml:space="preserve">shiny</w:t>
+      </w:r>
+      <w:r>
+        <w:t xml:space="preserve">, and</w:t>
+      </w:r>
+      <w:r>
+        <w:t xml:space="preserve"> </w:t>
+      </w:r>
+      <w:r>
+        <w:rPr>
+          <w:rStyle w:val="VerbatimChar"/>
+        </w:rPr>
+        <w:t xml:space="preserve">ggplot2</w:t>
+      </w:r>
+      <w:r>
+        <w:t xml:space="preserve"> </w:t>
+      </w:r>
+      <w:r>
+        <w:t xml:space="preserve">to be helpful for this purpose.</w:t>
+      </w:r>
+    </w:p>
+    <w:bookmarkStart w:id="29" w:name="keep-simulation-runtime-minimal"/>
+    <w:p>
+      <w:pPr>
+        <w:pStyle w:val="Heading2"/>
+      </w:pPr>
+      <w:r>
+        <w:t xml:space="preserve">7. Keep simulation runtime minimal</w:t>
+      </w:r>
+    </w:p>
+    <w:bookmarkEnd w:id="29"/>
+    <w:p>
+      <w:r>
+        <w:t xml:space="preserve">To discover problems with your simulation and to understand how your simulations are performing you need to build and run the multiple times under a variety of conditions. In addition to using a fast computer and writing code carefully you can minimize runtime by reducing the number of scenarios and iterations. To reduce scenarios, a researcher might consider creating a base-case model and investigating deviations from that model instead of a full factorial design. To reduce iterations, a researcher can inspect test runs with an increasing number of iterations to determine the minimum number of iterations for study conclusions to converge.</w:t>
+      </w:r>
+    </w:p>
+    <w:p>
+      <w:r>
+        <w:t xml:space="preserve">Other thoughts: keep folder structure as simple as possible; keep all output; write code so the simulations can be distributed across cores, computers, and researchers</w:t>
+      </w:r>
+    </w:p>
+    <w:bookmarkStart w:id="30" w:name="discussion-and-conclusions"/>
+    <w:p>
+      <w:pPr>
+        <w:pStyle w:val="Heading1"/>
+      </w:pPr>
+      <w:r>
+        <w:t xml:space="preserve">Discussion and conclusions</w:t>
+      </w:r>
+    </w:p>
+    <w:bookmarkEnd w:id="30"/>
+    <w:p>
+      <w:pPr>
+        <w:numPr>
+          <w:numId w:val="3"/>
+          <w:ilvl w:val="0"/>
+        </w:numPr>
+      </w:pPr>
+      <w:r>
+        <w:t xml:space="preserve">perhaps suggest the kinds of questions that this approach could answer and other steps forward</w:t>
+      </w:r>
+    </w:p>
+    <w:p>
+      <w:pPr>
+        <w:numPr>
+          <w:numId w:val="3"/>
+          <w:ilvl w:val="0"/>
+        </w:numPr>
+      </w:pPr>
+      <w:r>
+        <w:t xml:space="preserve">...?</w:t>
+      </w:r>
+    </w:p>
+    <w:bookmarkStart w:id="31" w:name="references"/>
+    <w:p>
+      <w:pPr>
+        <w:pStyle w:val="Heading1"/>
+      </w:pPr>
+      <w:r>
+        <w:t xml:space="preserve">References</w:t>
+      </w:r>
+    </w:p>
+    <w:bookmarkEnd w:id="31"/>
+    <w:p>
+      <w:r>
+        <w:t xml:space="preserve">Hilborn, R. W., and Walters, C. 1992. Quantitative Fisheries Stock Assessment: Choice, Dynamics, and Uncertainty. Chapman and Hall, London.</w:t>
+      </w:r>
+    </w:p>
   </w:body>
 </w:document>
 </file>
@@ -117,7 +671,7 @@
 <file path=word/numbering.xml><?xml version="1.0" encoding="utf-8"?>
 <w:numbering xmlns:w="http://schemas.openxmlformats.org/wordprocessingml/2006/main">
   <w:abstractNum w:abstractNumId="0">
-    <w:nsid w:val="7c4a9573"/>
+    <w:nsid w:val="68c2b782"/>
     <w:multiLevelType w:val="multilevel"/>
     <w:lvl w:ilvl="0">
       <w:numFmt w:val="bullet"/>
@@ -197,8 +751,95 @@
       </w:pPr>
     </w:lvl>
   </w:abstractNum>
+  <w:abstractNum w:abstractNumId="2">
+    <w:nsid w:val="52de6eb6"/>
+    <w:multiLevelType w:val="multilevel"/>
+    <w:lvl w:ilvl="0">
+      <w:numFmt w:val="bullet"/>
+      <w:lvlText w:val="•"/>
+      <w:lvlJc w:val="left"/>
+      <w:pPr>
+        <w:tabs>
+          <w:tab w:val="num" w:pos="0"/>
+        </w:tabs>
+        <w:ind w:left="480" w:hanging="480"/>
+      </w:pPr>
+    </w:lvl>
+    <w:lvl w:ilvl="1">
+      <w:numFmt w:val="bullet"/>
+      <w:lvlText w:val="–"/>
+      <w:lvlJc w:val="left"/>
+      <w:pPr>
+        <w:tabs>
+          <w:tab w:val="num" w:pos="720"/>
+        </w:tabs>
+        <w:ind w:left="1200" w:hanging="480"/>
+      </w:pPr>
+    </w:lvl>
+    <w:lvl w:ilvl="2">
+      <w:numFmt w:val="bullet"/>
+      <w:lvlText w:val="•"/>
+      <w:lvlJc w:val="left"/>
+      <w:pPr>
+        <w:tabs>
+          <w:tab w:val="num" w:pos="1440"/>
+        </w:tabs>
+        <w:ind w:left="1920" w:hanging="480"/>
+      </w:pPr>
+    </w:lvl>
+    <w:lvl w:ilvl="3">
+      <w:numFmt w:val="bullet"/>
+      <w:lvlText w:val="–"/>
+      <w:lvlJc w:val="left"/>
+      <w:pPr>
+        <w:tabs>
+          <w:tab w:val="num" w:pos="2160"/>
+        </w:tabs>
+        <w:ind w:left="2640" w:hanging="480"/>
+      </w:pPr>
+    </w:lvl>
+    <w:lvl w:ilvl="4">
+      <w:numFmt w:val="bullet"/>
+      <w:lvlText w:val="•"/>
+      <w:lvlJc w:val="left"/>
+      <w:pPr>
+        <w:tabs>
+          <w:tab w:val="num" w:pos="2880"/>
+        </w:tabs>
+        <w:ind w:left="3360" w:hanging="480"/>
+      </w:pPr>
+    </w:lvl>
+    <w:lvl w:ilvl="5">
+      <w:numFmt w:val="bullet"/>
+      <w:lvlText w:val="–"/>
+      <w:lvlJc w:val="left"/>
+      <w:pPr>
+        <w:tabs>
+          <w:tab w:val="num" w:pos="3600"/>
+        </w:tabs>
+        <w:ind w:left="4080" w:hanging="480"/>
+      </w:pPr>
+    </w:lvl>
+    <w:lvl w:ilvl="6">
+      <w:numFmt w:val="bullet"/>
+      <w:lvlText w:val="•"/>
+      <w:lvlJc w:val="left"/>
+      <w:pPr>
+        <w:tabs>
+          <w:tab w:val="num" w:pos="4320"/>
+        </w:tabs>
+        <w:ind w:left="4800" w:hanging="480"/>
+      </w:pPr>
+    </w:lvl>
+  </w:abstractNum>
   <w:num w:numId="1">
     <w:abstractNumId w:val="0"/>
+  </w:num>
+  <w:num w:numId="2">
+    <w:abstractNumId w:val="2"/>
+  </w:num>
+  <w:num w:numId="3">
+    <w:abstractNumId w:val="2"/>
   </w:num>
 </w:numbering>
 </file>

</xml_diff>

<commit_message>
Fix typo, add indent to authors
</commit_message>
<xml_diff>
--- a/overview/manuscript.docx
+++ b/overview/manuscript.docx
@@ -456,7 +456,7 @@
     </w:p>
     <w:p>
       <w:r>
-        <w:t xml:space="preserve">When researchers are interested in multiple modelling frameworks they may choose between (1) conducting a study where both the OM and EM are based on the same modelling framework to better understand issues related to model specification or (2) conducting a study where the OM and EM are based on different modelling frameworks to investigate the impact of multiple-choice uncertainty. Frequently model-choice uncertainty may dwarf other sources of uncertainty (REF).</w:t>
+        <w:t xml:space="preserve">When researchers are interested in multiple modelling frameworks they may choose between (1) conducting a study where both the OM and EM are based on the same modelling framework to better understand issues related to model specification or (2) conducting a study where the OM and EM are based on different modelling frameworks to investigate the impact of model-choice uncertainty. Frequently model-choice uncertainty may dwarf other sources of uncertainty (REF).</w:t>
       </w:r>
     </w:p>
     <w:bookmarkStart w:id="24" w:name="condition-the-operating-model-carefully"/>
@@ -671,7 +671,7 @@
 <file path=word/numbering.xml><?xml version="1.0" encoding="utf-8"?>
 <w:numbering xmlns:w="http://schemas.openxmlformats.org/wordprocessingml/2006/main">
   <w:abstractNum w:abstractNumId="0">
-    <w:nsid w:val="68c2b782"/>
+    <w:nsid w:val="44de6aaf"/>
     <w:multiLevelType w:val="multilevel"/>
     <w:lvl w:ilvl="0">
       <w:numFmt w:val="bullet"/>
@@ -752,7 +752,7 @@
     </w:lvl>
   </w:abstractNum>
   <w:abstractNum w:abstractNumId="2">
-    <w:nsid w:val="52de6eb6"/>
+    <w:nsid w:val="3a9ef23f"/>
     <w:multiLevelType w:val="multilevel"/>
     <w:lvl w:ilvl="0">
       <w:numFmt w:val="bullet"/>

</xml_diff>

<commit_message>
Fix many typos, wrap at sentence level for Git
</commit_message>
<xml_diff>
--- a/overview/manuscript.docx
+++ b/overview/manuscript.docx
@@ -328,7 +328,22 @@
         <w:t xml:space="preserve"> </w:t>
       </w:r>
       <w:r>
-        <w:t xml:space="preserve">among others; including recent papers on stock-assessment simulation (Maunder, Piner, Lee).</w:t>
+        <w:t xml:space="preserve">among others; including recent papers on stock-assessment simulation (</w:t>
+      </w:r>
+      <w:r>
+        <w:t xml:space="preserve">Piner et al. (2011)</w:t>
+      </w:r>
+      <w:r>
+        <w:t xml:space="preserve">,</w:t>
+      </w:r>
+      <w:r>
+        <w:t xml:space="preserve"> </w:t>
+      </w:r>
+      <w:r>
+        <w:t xml:space="preserve">Lee et al. (2011)</w:t>
+      </w:r>
+      <w:r>
+        <w:t xml:space="preserve">, Maunder, Piner, Lee).</w:t>
       </w:r>
     </w:p>
     <w:p>
@@ -393,7 +408,13 @@
         <w:t xml:space="preserve"> </w:t>
       </w:r>
       <w:r>
-        <w:t xml:space="preserve">on the pseudo-data to find out our model would assess the scenario. Steps 2 to 4 are then usually repeated across iterations, adding re-sampled process error and observation error each time, and blocks of iterations are repeated across scenarios, with each scenario representing some different combination of conditioning, operating, sampling, and estimation models. This process differs from a management strategy evaluation (MSE) in that a MSE closes the loop — introducing management decision rules about how to act on stock assessment output. Stock assessment simulation can therefore focus on the mechanics and performance of the stock assessment models themselves.</w:t>
+        <w:t xml:space="preserve">on the pseudo-data to find out how our model would assess the scenario. Steps 2 to 4 are then usually repeated across iterations, adding re-sampled process error and observation error each time, and blocks of iterations are repeated across scenarios, with each scenario representing some different combination of conditioning, operating, sampling, and estimation models. This process differs from a management strategy evaluation (MSE) in that a MSE closes the loop — introducing management decision rules about how to act on stock assessment output that affect subsequent OM years.</w:t>
+      </w:r>
+      <w:r>
+        <w:cr/>
+      </w:r>
+      <w:r>
+        <w:t xml:space="preserve">Stock assessment simulation can therefore focus on the mechanics and performance of the stock assessment models themselves.</w:t>
       </w:r>
     </w:p>
     <w:p>
@@ -451,7 +472,13 @@
     <w:bookmarkEnd w:id="23"/>
     <w:p>
       <w:r>
-        <w:t xml:space="preserve">Stock assessment simulation studies are most relevant to research and management if they focus on the models and tools that are used in practice. In our studies we chose to focus on SS, which is a widely used integrated-assessment modelling framework, now used in all assessments on the West Coast of the United States. In other regions commonly used model frameworks will be different.</w:t>
+        <w:t xml:space="preserve">Stock assessment simulation studies are most relevant to research and management if they focus on the models and tools that are used in practice.</w:t>
+      </w:r>
+      <w:r>
+        <w:cr/>
+      </w:r>
+      <w:r>
+        <w:t xml:space="preserve">In our studies we chose to focus on SS, which is a widely used integrated-assessment modelling framework, now used in all assessments on the West Coast of the United States (REF). In other regions commonly used model frameworks will be different.</w:t>
       </w:r>
     </w:p>
     <w:p>
@@ -471,7 +498,13 @@
     <w:bookmarkEnd w:id="24"/>
     <w:p>
       <w:r>
-        <w:t xml:space="preserve">The relevance of a stock assessment simulation study depends on the system that the OM is conditioned to reflect. Researchers must choose between specific conditioning, in which the OM might be conditioned for specific species, region, or even stock and (2) generic conditioning in which the OM is conditioned on a general representation of a system. Both types of conditioning have their place in stock assessment simulation but each has their pros and cons. Specific conditioning may result in findings that are relevant to a specific species, region, or stock and may therefore be more likely accepted than generically conditioned models. Generic conditioning, however, may result in findings that are applicable across a wider range of fisheries, but are less applicable to any one stock</w:t>
+        <w:t xml:space="preserve">The relevance of a stock assessment simulation study depends on the system that the OM is conditioned to reflect. Researchers must choose between specific conditioning, in which the OM might be conditioned for specific species, region, or even stock and (2) generic conditioning in which the OM is conditioned on a general representation of a system. Both types of conditioning have their place in stock assessment simulation but each has its pros and cons.</w:t>
+      </w:r>
+      <w:r>
+        <w:cr/>
+      </w:r>
+      <w:r>
+        <w:t xml:space="preserve">Specific conditioning may result in findings that are relevant to a specific species, region, or stock and may therefore be more likely accepted than generically conditioned models. Generic conditioning, however, may result in findings that are applicable across a wider range of fisheries, but are less applicable to any one stock</w:t>
       </w:r>
     </w:p>
     <w:bookmarkStart w:id="25" w:name="consider-likely-or-important-model-misspecifications"/>
@@ -516,7 +549,7 @@
     <w:bookmarkEnd w:id="26"/>
     <w:p>
       <w:r>
-        <w:t xml:space="preserve">Reproducible and transparent simulation studies are critical to the authenticity of work. To achieve these properties simulation study can be written in code format as opposed to by clicking on buttons and a graphical user interface (GUI). Further, researchers might consider writing their code in a formal package or library structure (e.g. Anderson et al. 2013 R package). This makes it easier for future users to understand the code and simulation structure and encourages the code authors to document their work. Researchers can introduce further transparency by developing their code in a version control system such as Git, which provides a history of all code modifications. Finally, by controlling model runs through plaintext control files, researchers and other users can easily understand and reproduce the settings that created their simulations.</w:t>
+        <w:t xml:space="preserve">To produce credible science, it is critical that stock assessment simulation studies are reproducible and transparent. To achieve these properties, simulation study can be written in code as opposed to by clicking on buttons in a graphical user interface (GUI). Further, researchers might consider writing their code in a formal package or library structure (e.g. Anderson et al. 2013 R package). This makes it easier for future users to understand the code and simulation structure and encourages the code authors to document their work. Researchers can introduce further transparency by developing their code in a version control system such as Git, which provides a history of all code modifications (e.g. https://github.com/seananderson/ss3sim). Finally, by controlling model runs through plaintext control files, researchers and other users can easily understand and reproduce the settings that created their simulations.</w:t>
       </w:r>
     </w:p>
     <w:bookmarkStart w:id="27" w:name="make-your-framework-flexible"/>
@@ -531,7 +564,13 @@
     <w:bookmarkEnd w:id="27"/>
     <w:p>
       <w:r>
-        <w:t xml:space="preserve">A stock assessments and innovation framework is most useful if it is flexible for the current users as well as for future users who may develop scientific questions with the framework that the original users never considered. One way researchers can make their framework flexible is to build their code around smaller functions that can be mixed and matched at will. Another key element is keeping the input and output files in formats that can be read and process multiple tools (e.g. comma-separated, or tab-delimited text files). Finally, researchers may consider splitting scenarios into different cases so that cases can need mixed and matched into scenarios. For example, a scenario might be comprised of a combination of cases for the M trajectory, F trajectory, and selectivity patterns. If these cases are specified in individual text control files then they can be flexibly combined without duplicating case specification.</w:t>
+        <w:t xml:space="preserve">A stock assessments simulation framework is most useful if it is flexible for the current users as well as for future users who may develop scientific questions with the framework that the original users never considered. One way researchers can make their framework flexible is to build their code around smaller functions that can be mixed as needed. Another key element is keeping the input and output files in formats that can be read and process multiple tools (e.g. comma-separated, or tab-delimited text files). Finally, researchers may consider splitting scenarios into different cases so that cases can need mixed and matched into scenarios. For example, a scenario might be comprised of a combination of cases for the M trajectory, F trajectory, and selectivity patterns.</w:t>
+      </w:r>
+      <w:r>
+        <w:cr/>
+      </w:r>
+      <w:r>
+        <w:t xml:space="preserve">If these cases are specified in individual text control files then they can be flexibly combined without duplicating case specification.</w:t>
       </w:r>
     </w:p>
     <w:bookmarkStart w:id="28" w:name="check-your-models-early-and-often"/>
@@ -546,12 +585,12 @@
     <w:bookmarkEnd w:id="28"/>
     <w:p>
       <w:r>
-        <w:t xml:space="preserve">The complexity of conducting stock assessment simulations means that the chance of making mistake is high, and our ability to make sense of complicated model output can be limited. Deterministic model checking is therefore vital. To check a model deterministically we can reduce or eliminate process and observation error and check for bias between the OM and EM models. This might mean running the stock assessment simulation with minimal stock-recruit deviations and minimal observation error on survey indices.</w:t>
-      </w:r>
-    </w:p>
-    <w:p>
-      <w:r>
-        <w:t xml:space="preserve">An important component model checking is graphical model checking. Many complex problems are unlikely to be detected without graphical model checking (REFs, maybe Gelman). To facilitate model checking these graphics should be rapid and easy to produce. We found the visualization packages</w:t>
+        <w:t xml:space="preserve">The complexity of conducting stock assessment simulations means that the chance of making mistakes is high, and our ability to make sense of complicated model output can be limited. Deterministic model checking is therefore vital. To check a model deterministically we can reduce or eliminate process and observation error and check for bias between the OM and EM models. This might mean running the stock assessment simulation with minimal stock-recruit deviations and minimal observation error on survey indices.</w:t>
+      </w:r>
+    </w:p>
+    <w:p>
+      <w:r>
+        <w:t xml:space="preserve">An important component to model checking is graphical model checking. Many complex problems are unlikely to be detected without graphical model checking (REFs, maybe Gelman). To facilitate model checking these graphics should be rapid and easy to produce. We found the visualization packages</w:t>
       </w:r>
       <w:r>
         <w:t xml:space="preserve"> </w:t>
@@ -605,15 +644,25 @@
     <w:bookmarkEnd w:id="29"/>
     <w:p>
       <w:r>
-        <w:t xml:space="preserve">To discover problems with your simulation and to understand how your simulations are performing you need to build and run the multiple times under a variety of conditions. In addition to using a fast computer and writing code carefully you can minimize runtime by reducing the number of scenarios and iterations. To reduce scenarios, a researcher might consider creating a base-case model and investigating deviations from that model instead of a full factorial design. To reduce iterations, a researcher can inspect test runs with an increasing number of iterations to determine the minimum number of iterations for study conclusions to converge.</w:t>
-      </w:r>
-    </w:p>
-    <w:p>
-      <w:r>
-        <w:t xml:space="preserve">Other thoughts: keep folder structure as simple as possible; keep all output; write code so the simulations can be distributed across cores, computers, and researchers</w:t>
-      </w:r>
-    </w:p>
-    <w:bookmarkStart w:id="30" w:name="discussion-and-conclusions"/>
+        <w:t xml:space="preserve">To discover problems with your simulation and to understand how your simulations are performing you need to run them repeatedly under a variety of conditions. In addition to using a fast computer and writing code carefully, you can minimize runtime by reducing the number of scenarios and iterations. To reduce scenarios, a researcher might consider creating a base-case model and investigating deviations from that model instead of a full factorial design. To reduce iterations, a researcher can inspect test runs with an increasing number of iterations to determine the minimum number of iterations for study conclusions to converge.</w:t>
+      </w:r>
+    </w:p>
+    <w:bookmarkStart w:id="30" w:name="other-thoughts"/>
+    <w:p>
+      <w:pPr>
+        <w:pStyle w:val="Heading2"/>
+      </w:pPr>
+      <w:r>
+        <w:t xml:space="preserve">Other thoughts</w:t>
+      </w:r>
+    </w:p>
+    <w:bookmarkEnd w:id="30"/>
+    <w:p>
+      <w:r>
+        <w:t xml:space="preserve">keep folder structure as simple as possible; keep all output; write code so the simulations can be distributed across cores, computers, and researchers</w:t>
+      </w:r>
+    </w:p>
+    <w:bookmarkStart w:id="31" w:name="discussion-and-conclusions"/>
     <w:p>
       <w:pPr>
         <w:pStyle w:val="Heading1"/>
@@ -622,7 +671,7 @@
         <w:t xml:space="preserve">Discussion and conclusions</w:t>
       </w:r>
     </w:p>
-    <w:bookmarkEnd w:id="30"/>
+    <w:bookmarkEnd w:id="31"/>
     <w:p>
       <w:pPr>
         <w:numPr>
@@ -645,7 +694,7 @@
         <w:t xml:space="preserve">...?</w:t>
       </w:r>
     </w:p>
-    <w:bookmarkStart w:id="31" w:name="references"/>
+    <w:bookmarkStart w:id="32" w:name="references"/>
     <w:p>
       <w:pPr>
         <w:pStyle w:val="Heading1"/>
@@ -654,10 +703,20 @@
         <w:t xml:space="preserve">References</w:t>
       </w:r>
     </w:p>
-    <w:bookmarkEnd w:id="31"/>
+    <w:bookmarkEnd w:id="32"/>
     <w:p>
       <w:r>
         <w:t xml:space="preserve">Hilborn, R. W., and Walters, C. 1992. Quantitative Fisheries Stock Assessment: Choice, Dynamics, and Uncertainty. Chapman and Hall, London.</w:t>
+      </w:r>
+    </w:p>
+    <w:p>
+      <w:r>
+        <w:t xml:space="preserve">Lee, H.-H., Maunder, M. N., Piner, K. R., and Methot, R. D. 2011. Estimating natural mortality within a fisheries stock assessment model: An evaluation using simulation analysis based on twelve stock assessments. Fisheries Research, 109: 89–94.</w:t>
+      </w:r>
+    </w:p>
+    <w:p>
+      <w:r>
+        <w:t xml:space="preserve">Piner, K. R., Lee, H.-H., Maunder, M. N., and Methot, R. D. 2011. A simulation-based method to determine model misspecification: examples using natural mortality and population dynamics models. Marine and Coastal Fisheries, 3: 336–343.</w:t>
       </w:r>
     </w:p>
   </w:body>
@@ -671,7 +730,7 @@
 <file path=word/numbering.xml><?xml version="1.0" encoding="utf-8"?>
 <w:numbering xmlns:w="http://schemas.openxmlformats.org/wordprocessingml/2006/main">
   <w:abstractNum w:abstractNumId="0">
-    <w:nsid w:val="44de6aaf"/>
+    <w:nsid w:val="30414322"/>
     <w:multiLevelType w:val="multilevel"/>
     <w:lvl w:ilvl="0">
       <w:numFmt w:val="bullet"/>
@@ -752,7 +811,7 @@
     </w:lvl>
   </w:abstractNum>
   <w:abstractNum w:abstractNumId="2">
-    <w:nsid w:val="3a9ef23f"/>
+    <w:nsid w:val="f668ca13"/>
     <w:multiLevelType w:val="multilevel"/>
     <w:lvl w:ilvl="0">
       <w:numFmt w:val="bullet"/>

</xml_diff>

<commit_message>
Incorporate Andre's comments and edits
</commit_message>
<xml_diff>
--- a/overview/manuscript.docx
+++ b/overview/manuscript.docx
@@ -277,7 +277,7 @@
     </w:p>
     <w:p>
       <w:r>
-        <w:t xml:space="preserve">*Corresponding author</w:t>
+        <w:t xml:space="preserve">*Corresponding author: tel +1 206...; fax +1 206...; email: wittena@uw.edu</w:t>
       </w:r>
     </w:p>
     <w:p/>
@@ -293,7 +293,12 @@
     <w:bookmarkEnd w:id="21"/>
     <w:p>
       <w:r>
-        <w:t xml:space="preserve">Stock assessment simulation studies are critical to evaluating stock assessment methods and understanding their strengths and weaknesses. This paper briefly summarises current trends in stock assessment simulation and describes the key components and steps necessary to conduct efficient and effective simulations using contemporary fisheries stock assessment methods. The paper also describes key outcomes of a series of large-scale stock assessment simulation studies and outlines important lessons learned from them.</w:t>
+        <w:t xml:space="preserve">Simulation studies are critical to evaluating stock assessment methods and understanding their strengths and weaknesses. This paper briefly summarizes current trends in stock assessment simulation and describes the key components and steps necessary to conduct efficient and effective simulations using contemporary fisheries stock assessment methods. The paper also describes key outcomes of a series of large-scale stock assessment simulation studies and outlines important lessons learned from them.</w:t>
+      </w:r>
+    </w:p>
+    <w:p>
+      <w:r>
+        <w:t xml:space="preserve">Keywords: Operating model; Simulation; ...</w:t>
       </w:r>
     </w:p>
     <w:bookmarkStart w:id="22" w:name="introduction"/>
@@ -308,12 +313,12 @@
     <w:bookmarkEnd w:id="22"/>
     <w:p>
       <w:r>
-        <w:t xml:space="preserve">Stock assessment simulation is key to evaluating stock assessment models and understanding their strengths and weaknesses. Modellers must necessarily make simplifying assumptions about fish stocks and fisheries when constructing and fitting stock assessment models, but the results of stock assessments can critically depend on those assumptions. Simulation is important because it enables modellers to test assessment models on known truths, to examine the consequences of alternative plausible truths, and to match (or mismatch) truths and assumptions. Thus though simulation, stock assessment models and the methods and assumptions that underpin them, can be critiqued, tested, and better understood.</w:t>
-      </w:r>
-    </w:p>
-    <w:p>
-      <w:r>
-        <w:t xml:space="preserve">The true dynamics and underlying properties of fish stocks can almost never be known. As such, fisheries models and management actions can only truly be tested through direct action and long periods of monitoring and evaluation. Simulation modelling provides means to investigate how fish stocks might respond to fishing pressure, and how well assessment methods estimate management quantities, without the obvious risks of implementing untested fishing practises, assessment methods, or management procedures. Testing by simulation modelling should be prerequisite for all stock assessment methods before they are applied in practice</w:t>
+        <w:t xml:space="preserve">Simulation is key to evaluating stock assessment models and understanding their strengths and weaknesses. It is alway necessarily make simplifying assumptions about fish stocks and fisheries when constructing and fitting stock assessment models, but the results of stock assessments can critically depend on those assumptions. Simulation is important because it enables testing when the truth is known so the consequences of alternative plausible truths can be evaluated along with the consequences regarding uncertainty about those truths. Thus though simulation, stock assessment models and the methods and assumptions that underpin them, can be critiqued, tested, and better understood.</w:t>
+      </w:r>
+    </w:p>
+    <w:p>
+      <w:r>
+        <w:t xml:space="preserve">The true dynamics and underlying properties of fish stocks can never be known. Consequently, fisheries models and management actions can only truly be tested through direct action and long periods of monitoring and evaluation. Simulation modeling provides means to investigate how fish stocks might respond to fishing pressure, and how well assessment methods estimate management quantities, without the obvious risks of implementing untested fishing practises, assessment methods, or management procedures. Simulation testing should be a prerequisite for all stock assessment methods before they are applied in practice</w:t>
       </w:r>
       <w:r>
         <w:t xml:space="preserve"> </w:t>
@@ -322,37 +327,31 @@
         <w:t xml:space="preserve">(Hilborn and Walters, 1987)</w:t>
       </w:r>
       <w:r>
-        <w:t xml:space="preserve">, but this is rarely the case for the complex statistical models in use today. Simple models were frequently tested by simulation in the past</w:t>
-      </w:r>
-      <w:r>
-        <w:t xml:space="preserve"> </w:t>
-      </w:r>
-      <w:r>
-        <w:t xml:space="preserve">, but as stock assessment methods have become increasingly complex, so too have the computational demands and time requirements of simulation studies. Under these constraints, a proliferation of new stock assessment methods</w:t>
-      </w:r>
-      <w:r>
-        <w:t xml:space="preserve"> </w:t>
-      </w:r>
-      <w:r>
-        <w:t xml:space="preserve"> </w:t>
-      </w:r>
-      <w:r>
-        <w:t xml:space="preserve">has not been met with equal numbers of simulation studies to test and critique them. However, with continued increases in computing power and the availability of pre-packaged stock assessment modelling software, rapid and effective stock assessment simulation studies are increasingly viable.</w:t>
-      </w:r>
-    </w:p>
-    <w:p>
-      <w:r>
-        <w:t xml:space="preserve">The results of simulation studies should, in principle, permit an understanding of the general behaviour of methods and models, but these results depend on the structure, assumptions, and chosen parameter values of the models used to generate pseudo-data and estimate quantities of interest. For this reason, simulation studies must be designed and implemented with careful consideration of the systems of interest and for the desired outcomes. They should address specific questions, and match the scale of observation, data availability, and modelling and management methodologies applied to the fishery or types of fisheries of interest.</w:t>
-      </w:r>
-    </w:p>
-    <w:p>
-      <w:r>
-        <w:t xml:space="preserve">Stock assessment simulation studies can be simple: testing direct-estimation methods on simulated data sets specific to the method being examined (REFS); intermediate: with a focus on methods that estimate multiple parameters and models that describe full population and fishing fleet dynamics; and extensive: through whole-of-system models that describe all components of a fishery, including the implementation of management strategies and harvest controls TODO: REFS on MSE for example; Insert text here about how simulation studies of contemporary statistical stock assessment models have become more comment in recent times, and REFS to papers that have done this. Show that the models came a long time before the simulation studies, and so more simulation studies, and the methods and a general approach to doing them, are much needed!</w:t>
-      </w:r>
-    </w:p>
-    <w:p>
-      <w:r>
-        <w:t xml:space="preserve">In this paper, we review current trends in simulation studies using contemporary fisheries stock assessment models, and outline the necessary components for conducting them. We also devise a series of 'simple rules' and share key lessons learned whilst conducting a series of large-scale simulation studies. These studies were designed to answer questions posed by the organisers of the 2013 World Conference on Stock Assessment Methodology. They were conducted using contemporary methods and led to the development of an R package that enables rapid and reproducible simulation studies using readily-available pre-packaged stock assessment software. The package, together with the rules and lessons presented here, are intended to encourage and enable further research, testing of new stock assessment techniques, and increased scrutiny of commonly-used and sometimes unchallenged existing methods.</w:t>
+        <w:t xml:space="preserve">, but this is rarely the case for the complex statistical models in use today. There is a proliferation of new stock assessment methods (e.g. XX), but they have seldom been subject to rigorous simulation testing. With continued increases in computing power however, and the ready availability of pre-packaged stock assessment modeling software, rapid and effective simulation studies are increasingly viable.</w:t>
+      </w:r>
+    </w:p>
+    <w:p>
+      <w:r>
+        <w:t xml:space="preserve">The results of simulation studies should, in principle, permit an understanding of the general behavior of methods and models, but the results depend on the structure, assumptions, and chosen parameter values of the models used to generate pseudo-data and estimate quantities of interest (the operating model). Simulation studies must be designed and implemented with careful consideration of the systems of interest and for the desired outcomes. They should address specific questions, and match the scale of observation, data availability, and modeling and management methodologies applied to the fishery or types of fisheries of interest.</w:t>
+      </w:r>
+    </w:p>
+    <w:p>
+      <w:r>
+        <w:t xml:space="preserve">Stock assessment simulation studies can be simple: testing direct-estimation methods on simulated data sets specific to the method being examined;</w:t>
+      </w:r>
+      <w:r>
+        <w:t xml:space="preserve"> </w:t>
+      </w:r>
+      <w:r>
+        <w:t xml:space="preserve"> </w:t>
+      </w:r>
+      <w:r>
+        <w:t xml:space="preserve">intermediate: with a focus on methods that estimate multiple parameters and models that describe full population and fishing fleet dynamics; and extensive: through whole-of-system models that describe all components of a fishery, including the implementation of management strategies and harvest controls. TODO: REFS on MSE for example; Insert text here about how simulation studies of contemporary statistical stock assessment models have become more comment in recent times, and REFS to papers that have done this. Show that the models came a long time before the simulation studies, and so more simulation studies, and the methods and a general approach to doing them, are much needed!</w:t>
+      </w:r>
+    </w:p>
+    <w:p>
+      <w:r>
+        <w:t xml:space="preserve">In this paper, we review current trends in simulation studies using contemporary fisheries stock assessment models, and outline the necessary components for conducting simulation studies. We also devise a series of 'simple rules' and share key lessons learned whilst conducting a series of large-scale simulation studies. These studies were designed to answer questions posed by the organizers of the 2013 World Conference on Stock Assessment Methodology. They were conducted using contemporary methods and led to the development of an R package that enables rapid and reproducible simulation studies using readily-available pre-packaged stock assessment software. The package, together with the rules and lessons presented here (see Appendix A for a description of the package(, are intended to encourage and enable further research, testing of new stock assessment techniques, and increased scrutiny of commonly-used and sometimes unchallenged existing methods.</w:t>
       </w:r>
     </w:p>
     <w:bookmarkStart w:id="23" w:name="the-current-state-of-the-art"/>
@@ -367,7 +366,7 @@
     <w:bookmarkEnd w:id="23"/>
     <w:p>
       <w:r>
-        <w:t xml:space="preserve">TODO: Insert brief summary of modelling trends, by providing examples from the literature: Include references to recent papers on stock-assessment simulation such as</w:t>
+        <w:t xml:space="preserve">TODO: Insert brief summary of modeling trends, by providing examples from the literature: Include references to recent papers on stock-assessment simulation such as</w:t>
       </w:r>
       <w:r>
         <w:t xml:space="preserve"> </w:t>
@@ -400,7 +399,7 @@
     <w:bookmarkEnd w:id="24"/>
     <w:p>
       <w:r>
-        <w:t xml:space="preserve">An effective stock assessment simulation study requires four key components (Fig. 1):</w:t>
+        <w:t xml:space="preserve">An effective stock assessment simulation study requires four key components (Fig. 1): TODO: Need references here!</w:t>
       </w:r>
     </w:p>
     <w:p>
@@ -426,7 +425,7 @@
         <w:t xml:space="preserve"> </w:t>
       </w:r>
       <w:r>
-        <w:t xml:space="preserve">grounds a stock assessment simulation in some plausible reality. A stock assessment simulation may be conditioned on data relating to a specific region and/or fish stock or on some generic representation of a fishery based on published literature, stock assessment reports, or expert opinion. When pertaining to specific situations, conditioning models can be fit to data in order to obtain parameter values representative of discrete systems. Parameter values can then be modified or certain aspects of a model altered to make simulation processes more general. In a fully-generalised sense, conditioning models need not be fit to data at all, but should at least be representative of plausible stocks or situations.</w:t>
+        <w:t xml:space="preserve">grounds a stock assessment simulation in some plausible reality. A stock assessment simulation may be conditioned on data relating to a specific region and/or fish stock or on some generic representation of a fishery based on published literature, stock assessment reports, or expert opinion. When pertaining to specific situations, conditioning models can be fit to data in order to obtain parameter values representative of discrete systems. Parameter values can then be modified or certain aspects of a model altered to make simulation processes more general. In a fully-generalized sense, conditioning models need not be fit to data at all, but should at least be representative of plausible stocks or situations.</w:t>
       </w:r>
     </w:p>
     <w:p>
@@ -452,7 +451,7 @@
         <w:t xml:space="preserve"> </w:t>
       </w:r>
       <w:r>
-        <w:t xml:space="preserve">represents a range of conditions believed to represent the dynamics of a fish stock and/or fishery --- it describes an assumed true state of nature. An operating model might be used to specify alternative forms of fish life history traits, for example, that fish natural mortality rates vary through time with some random walk, or that they are constant. It might also be used to specify alternative conditions of a fishery, for example, that fish of some particular age are caught by one fishing fleet but not another, i.e. that different fleets exhibit different fishing selectivity.</w:t>
+        <w:t xml:space="preserve">is used to represent the dynamics of a fish stock and/or fishery. It provides the true state of nature for the simulation. An operating model might be used to specify alternative forms of fish life history traits, for example, that fish natural mortality rates vary through time with some random walk, or that they are constant. It might also be used to specify alternative conditions of a fishery, for example, that fish of some particular age are caught by one fishing fleet but not another, i.e. that different fleets exhibit different fishing selectivity.</w:t>
       </w:r>
     </w:p>
     <w:p>
@@ -478,7 +477,7 @@
         <w:t xml:space="preserve"> </w:t>
       </w:r>
       <w:r>
-        <w:t xml:space="preserve">is sampled from an operating model with simulated observation error in a manner that is representative of a fishing fleet or survey program of interest.</w:t>
+        <w:t xml:space="preserve">are sampled from an operating model with simulated observation error in a manner that is representative of a fishing fleet or survey program of interest.</w:t>
       </w:r>
     </w:p>
     <w:p>
@@ -503,7 +502,7 @@
         <w:rPr>
           <w:b/>
         </w:rPr>
-        <w:t xml:space="preserve">estimation model</w:t>
+        <w:t xml:space="preserve">estimation method</w:t>
       </w:r>
       <w:r>
         <w:t xml:space="preserve"> </w:t>
@@ -519,7 +518,16 @@
     </w:p>
     <w:p>
       <w:r>
-        <w:t xml:space="preserve">Steps 2 to 4 are usually repeated across iterations, with added re-sampled process error and observation error for each iteration. Blocks of iterations are repeated across multiple scenarios, with each scenario representing some different combination of conditioning, operating, sampling, and estimation models. This process differs from a management strategy evaluations which 'close the loop' --- such studies explicitly model management decision rules about how to act on stock assessment outcomes that affect subsequent realizations of operating model years. Stock assessment simulation on the other hand is intended to examine the mechanics and performance of stock assessment models themselves --- it allows modellers to investigate questions specific to the chosen assessment methodology and to test new methods against well established ones.</w:t>
+        <w:t xml:space="preserve">Steps 3 to 4 are usually repeated across iterations, with added re-sampled process error and observation error for each iteration. Blocks of iterations are repeated across multiple scenarios, with each scenario representing some different combination of conditioning, operating, sampling scheme, and estimation method. This process differs from a management strategy evaluations which 'close the loop': such studies explicitly model management decision rules about how to act on stock assessment outcomes that affect subsequent realizations of operating model years.</w:t>
+      </w:r>
+      <w:r>
+        <w:t xml:space="preserve"> </w:t>
+      </w:r>
+      <w:r>
+        <w:t xml:space="preserve"> </w:t>
+      </w:r>
+      <w:r>
+        <w:t xml:space="preserve">Stock assessment simulation on the other hand is intended to examine the mechanics and performance of stock assessment models themselves.</w:t>
       </w:r>
     </w:p>
     <w:bookmarkStart w:id="25" w:name="simple-rules-for-effective-stock-assessment-simulations"/>
@@ -534,7 +542,7 @@
     <w:bookmarkEnd w:id="25"/>
     <w:p>
       <w:r>
-        <w:t xml:space="preserve">Stock assessment simulation studies should be conducted with three 'Rs' in mind:</w:t>
+        <w:t xml:space="preserve">Stock assessment simulation studies should be conducted with three R's in mind:</w:t>
       </w:r>
       <w:r>
         <w:t xml:space="preserve"> </w:t>
@@ -570,15 +578,12 @@
         <w:t xml:space="preserve">reproducibility</w:t>
       </w:r>
       <w:r>
-        <w:t xml:space="preserve">. Simulation studies should be realistic, that is, conducted in a manner reflective of real fisheries situations, and using methods that are aligned with, or are natural progressions of, current modelling trends. Though it can be tempting to test all possible combinations and permutations of life history dynamics, and to test vastly new methods, it is better to consider population dynamics that fall within the realms of published or observed limits, and to test methods that are widely accepted and in common use. This strategy should help to ensure simulation results are relevant. Though relevance will ultimately be determined by whether the results and recommendations of a simulation study are widely read and cited in future contributions, the results of simulation studies should always be applicable to current methodological trends and the needs of the research community. Simulation studies are most likely to affect future research when they are fully reproducible.</w:t>
-      </w:r>
-      <w:r>
-        <w:t xml:space="preserve"> </w:t>
-      </w:r>
-    </w:p>
-    <w:p>
-      <w:r>
-        <w:t xml:space="preserve">With the three Rs as a recurring theme, we offer the following 'simple rules' for conducting effective and efficient stock assessment simulation studies:</w:t>
+        <w:t xml:space="preserve">. Realism means the operating model are reflective of actual fishery situations, and estimation methods that are aligned with, or are natural progressions of, current modeling trends. Relevance means that the simulations should be based on methods which are likely to be used in practice. For example, it is largely pointless to conduct simulations based on equilibrium production models (ref) because they are no longer used in practice. Simulation studies are most likely to affect future stock assessment practice when they are fully reproducible. TODO: Something from paper on Reproducible Research here, and a reference to that</w:t>
+      </w:r>
+    </w:p>
+    <w:p>
+      <w:r>
+        <w:t xml:space="preserve">With the three R's as a recurring theme, we offer the following 'simple rules' for conducting effective and efficient stock assessment simulation studies:</w:t>
       </w:r>
     </w:p>
     <w:bookmarkStart w:id="26" w:name="choose-widely-used-contemporary-assessment-models-and-methods"/>
@@ -587,18 +592,18 @@
         <w:pStyle w:val="Heading2"/>
       </w:pPr>
       <w:r>
-        <w:t xml:space="preserve">1. Choose widely-used, contemporary assessment models and methods</w:t>
+        <w:t xml:space="preserve">Choose widely-used, contemporary assessment models and methods</w:t>
       </w:r>
     </w:p>
     <w:bookmarkEnd w:id="26"/>
     <w:p>
       <w:r>
-        <w:t xml:space="preserve">Stock assessment simulation studies are most relevant to current research and management if they use and analyse models, methods, and tools that are published, commonly used in practice, and freely available. TODO: List some different options here and say why using these systems is beneficial [improved uptake, ease of review and understanding etc.]</w:t>
-      </w:r>
-    </w:p>
-    <w:p>
-      <w:r>
-        <w:t xml:space="preserve">When researchers are interested in multiple modelling frameworks they may choose between (1) conducting a study where both the operating and estimation models are based on the same modelling framework or (2) where they are based on different modelling frameworks. The first option enables better understanding of issues related to model specification, whilst the latter allows one to investigate the impacts of model-choice uncertainty. Frequently, model-choice uncertainty may dwarf other sources of uncertainty in stock assessment situations (REFS).</w:t>
+        <w:t xml:space="preserve">Simulation studies are most relevant to current research and management if they use and analyze models, methods, and tools that are published, commonly used in practice, and freely available. TODO: List some different options here and say why using these systems is beneficial [improved uptake, ease of review and understanding etc.]</w:t>
+      </w:r>
+    </w:p>
+    <w:p>
+      <w:r>
+        <w:t xml:space="preserve">When researchers are interested in multiple modeling frameworks they may choose between (1) conducting a study where both the operating and estimation models are based on the same modeling framework or (2) where they are based on different modeling frameworks. The first option enables better understanding of issues related to model specification, whilst the latter allows one to investigate the impacts of model-choice uncertainty. Frequently, model-choice uncertainty may dwarf other sources of uncertainty in stock assessment situations (REFS).</w:t>
       </w:r>
       <w:r>
         <w:t xml:space="preserve"> </w:t>
@@ -610,13 +615,13 @@
         <w:pStyle w:val="Heading2"/>
       </w:pPr>
       <w:r>
-        <w:t xml:space="preserve">2. Condition the operating model carefully</w:t>
+        <w:t xml:space="preserve">Condition the operating model carefully</w:t>
       </w:r>
     </w:p>
     <w:bookmarkEnd w:id="27"/>
     <w:p>
       <w:r>
-        <w:t xml:space="preserve">The relevance of a stock assessment simulation study depends on the system that the operating model is conditioned to reflect. Researchers must choose between</w:t>
+        <w:t xml:space="preserve">The relevance of a stock assessment simulation study depends on the operating model is conditioned. It is necessary choose between</w:t>
       </w:r>
       <w:r>
         <w:t xml:space="preserve"> </w:t>
@@ -640,7 +645,16 @@
         <w:t xml:space="preserve">generic conditioning</w:t>
       </w:r>
       <w:r>
-        <w:t xml:space="preserve">, in which an operating model is conditioned on a general representation of a system. Both types of conditioning have their place in stock assessment simulation but each has its pros and cons. Specific conditioning may result in findings that are relevant to a specific species, region, or stock, and may therefore be more likely accepted than generically conditioned models. Generic conditioning, however, may result in findings that are applicable across a wider range of fisheries, but are less applicable to any one stock.</w:t>
+        <w:t xml:space="preserve">, in which an operating model is conditioned on a general representation of a system. Both types of conditioning</w:t>
+      </w:r>
+      <w:r>
+        <w:t xml:space="preserve"> </w:t>
+      </w:r>
+      <w:r>
+        <w:t xml:space="preserve"> </w:t>
+      </w:r>
+      <w:r>
+        <w:t xml:space="preserve">have their place in stock assessment simulation, but each has its pros and cons. Specific conditioning may result in findings that are relevant to a specific species, region, or stock, and may therefore be more likely accepted for that situation than generically conditioned models. Generic conditioning, however, may result in findings that are applicable across a wider range of fisheries, but are less applicable to any one stock.</w:t>
       </w:r>
     </w:p>
     <w:bookmarkStart w:id="28" w:name="consider-likely-or-important-model-misspecifications"/>
@@ -649,13 +663,13 @@
         <w:pStyle w:val="Heading2"/>
       </w:pPr>
       <w:r>
-        <w:t xml:space="preserve">3. Consider likely or important model misspecifications</w:t>
+        <w:t xml:space="preserve">Consider likely or important model misspecifications</w:t>
       </w:r>
     </w:p>
     <w:bookmarkEnd w:id="28"/>
     <w:p>
       <w:r>
-        <w:t xml:space="preserve">Model misspecification refers to a mismatch between the assumed truth (operating model) and implicit assumptions in the assessment of that truth (the structure of the estimation model). For example, an operating model might specify time-varying natural mortality, whilst the concurrent estimation model estimates a constant natural mortality parameter. Researchers might deem some forms of model misspecification more likely</w:t>
+        <w:t xml:space="preserve">Model misspecification refers to a mismatch between the assumptions of the operating model and the assumptions of the estimation method. For example, an operating model might specify time-varying natural mortality, whilst the estimation model estimates a constant natural mortality parameter (e.g. REFS). Some forms of model misspecification such as XX may be deemed to be more likely</w:t>
       </w:r>
       <w:r>
         <w:t xml:space="preserve"> </w:t>
@@ -670,22 +684,22 @@
         <w:t xml:space="preserve"> </w:t>
       </w:r>
       <w:r>
-        <w:t xml:space="preserve">and some types of model misspecification potentially more influential for stock assessment. These forms of model misspecification should be considered and analysed first.</w:t>
-      </w:r>
-    </w:p>
-    <w:bookmarkStart w:id="29" w:name="use-a-reproducible-and-transparent-simulation-framework"/>
+        <w:t xml:space="preserve">and some types of model misspecification potentially more influential in terms of estimation performance. These forms of model misspecification should be considered and analyzed first.</w:t>
+      </w:r>
+    </w:p>
+    <w:bookmarkStart w:id="29" w:name="effective-software-development"/>
     <w:p>
       <w:pPr>
         <w:pStyle w:val="Heading2"/>
       </w:pPr>
       <w:r>
-        <w:t xml:space="preserve">4. Use a reproducible and transparent simulation framework</w:t>
+        <w:t xml:space="preserve">Effective software development</w:t>
       </w:r>
     </w:p>
     <w:bookmarkEnd w:id="29"/>
     <w:p>
       <w:r>
-        <w:t xml:space="preserve">It is critical that stock assessment simulation studies are reproducible and that their methods are transparent. Simulation studies written in commonly-used and widely-supported programming languages are more readily reproducible and accessible than studies conducted by clicking buttons in a graphical user interface. Further, researchers might consider writing their code in a formal package or library structure</w:t>
+        <w:t xml:space="preserve">It is critical that simulation studies are reproducible and that their methods are transparent. Simulation studies written in commonly used and widely supported programming languages are more readily reproducible and accessible than studies conducted by clicking buttons in a graphical user interface. Ideally, code should be made available in a formal package or library structure</w:t>
       </w:r>
       <w:r>
         <w:t xml:space="preserve"> </w:t>
@@ -718,7 +732,7 @@
         <w:t xml:space="preserve">, 2013)</w:t>
       </w:r>
       <w:r>
-        <w:t xml:space="preserve">. This makes it easier for future users to understand the code and simulation structure and encourages coders to document their work. Researchers can introduce further transparency by developing their code in a version control system such as Git, which provides a history of all code modifications (e.g.</w:t>
+        <w:t xml:space="preserve">. This makes it easier for future users to understand the code and simulation structure and encourages coders to document their work. Further transparency can be introduced by developing code using a version control system such as Git, which provides a history of all code modifications (e.g.</w:t>
       </w:r>
       <w:r>
         <w:t xml:space="preserve"> </w:t>
@@ -732,126 +746,118 @@
         </w:r>
       </w:hyperlink>
       <w:r>
-        <w:t xml:space="preserve">). Finally, by controlling model runs through plain-text control files, researchers and others users can easily understand and reproduce the settings that created published results.</w:t>
-      </w:r>
-    </w:p>
-    <w:bookmarkStart w:id="31" w:name="design-a-flexible-simulation-set-up"/>
+        <w:t xml:space="preserve">). Finally, reproducibility is enhanced by controlling model runs through plain-text control files</w:t>
+      </w:r>
+      <w:r>
+        <w:t xml:space="preserve"> </w:t>
+      </w:r>
+    </w:p>
+    <w:p>
+      <w:r>
+        <w:t xml:space="preserve">Simulation frameworks are most useful when they provide flexibility to the designers as well as allowing for future users to develop scenarios and test questions that the designers may not have envisaged. Simulation frameworks are most flexible when code is developed using small discrete functions that can be mixed and utilized for a wide range of implementations. Keeping input and output files in formats that can be read and processed by multiple tools (e.g., comma-separated, or tab-delimited text files) can also add flexibility. Finally, simulation scenarios are best split into case-specific components. For example, an operating scenario might be comprised of one combination of cases that describe trajectories of changes in natural and fishing mortalities and selectivity patterns. If these cases are specified in individual text control files then they can be flexibly combined to create different scenarios, without duplicating case specification.</w:t>
+      </w:r>
+      <w:r>
+        <w:t xml:space="preserve"> </w:t>
+      </w:r>
+      <w:r>
+        <w:t xml:space="preserve"> </w:t>
+      </w:r>
+    </w:p>
+    <w:bookmarkStart w:id="31" w:name="check-models-early-and-often"/>
     <w:p>
       <w:pPr>
         <w:pStyle w:val="Heading2"/>
       </w:pPr>
       <w:r>
-        <w:t xml:space="preserve">5. Design a flexible simulation set-up</w:t>
+        <w:t xml:space="preserve">Check models early and often</w:t>
       </w:r>
     </w:p>
     <w:bookmarkEnd w:id="31"/>
     <w:p>
       <w:r>
-        <w:t xml:space="preserve">Stock assessment simulation frameworks are most useful when they provide flexibility to the designers as well as allowing for future users to develop scenarios and test questions that the designers may not have envisaged. Simulation frameworks are most flexible when code is developed using small discrete functions that can be mixed and used for a wide range of implementations. Keeping input and output files in formats that can be read and processed by multiple tools (e.g. comma-separated, or tab-delimited text files) can also add flexibility.</w:t>
-      </w:r>
-      <w:r>
-        <w:t xml:space="preserve"> </w:t>
-      </w:r>
-      <w:r>
-        <w:t xml:space="preserve"> </w:t>
-      </w:r>
-      <w:r>
-        <w:t xml:space="preserve"> </w:t>
-      </w:r>
-    </w:p>
-    <w:bookmarkStart w:id="32" w:name="check-models-early-and-often"/>
+        <w:t xml:space="preserve">Software validation is critical, particularly when the operating model is complicated. We have found deterministic model checking to be very useful. This involves apply the estimation model to data generated deterministically (no [or very little] process or observation error) when the estimation and operating model have the same structure. An important component to model checking is graphical analysis of model outputs. Many complex problems such as XX are unlikely to be detected without graphical model checking [GIVE EXAMPLE][@gelman2002]. To facilitate model checking, such graphics should be rapid and easy to reproduce. We found the visualization packages</w:t>
+      </w:r>
+      <w:r>
+        <w:t xml:space="preserve"> </w:t>
+      </w:r>
+      <w:r>
+        <w:rPr>
+          <w:rStyle w:val="VerbatimChar"/>
+        </w:rPr>
+        <w:t xml:space="preserve">manipulate</w:t>
+      </w:r>
+      <w:r>
+        <w:t xml:space="preserve"> </w:t>
+      </w:r>
+      <w:r>
+        <w:t xml:space="preserve">(RStudio, 2011)</w:t>
+      </w:r>
+      <w:r>
+        <w:t xml:space="preserve"> </w:t>
+      </w:r>
+      <w:r>
+        <w:t xml:space="preserve">and</w:t>
+      </w:r>
+      <w:r>
+        <w:t xml:space="preserve"> </w:t>
+      </w:r>
+      <w:r>
+        <w:rPr>
+          <w:rStyle w:val="VerbatimChar"/>
+        </w:rPr>
+        <w:t xml:space="preserve">ggplot2</w:t>
+      </w:r>
+      <w:r>
+        <w:t xml:space="preserve"> </w:t>
+      </w:r>
+      <w:r>
+        <w:t xml:space="preserve">(Wickham, 2009)</w:t>
+      </w:r>
+      <w:r>
+        <w:t xml:space="preserve">, for the statistical software R</w:t>
+      </w:r>
+      <w:r>
+        <w:t xml:space="preserve"> </w:t>
+      </w:r>
+      <w:r>
+        <w:t xml:space="preserve">(R Core Team, 2013)</w:t>
+      </w:r>
+      <w:r>
+        <w:t xml:space="preserve">, to be helpful for this purpose.</w:t>
+      </w:r>
+    </w:p>
+    <w:bookmarkStart w:id="32" w:name="keep-simulation-runtime-minimal"/>
     <w:p>
       <w:pPr>
         <w:pStyle w:val="Heading2"/>
       </w:pPr>
       <w:r>
-        <w:t xml:space="preserve">6. Check models early and often</w:t>
+        <w:t xml:space="preserve">Keep simulation runtime minimal</w:t>
       </w:r>
     </w:p>
     <w:bookmarkEnd w:id="32"/>
     <w:p>
       <w:r>
-        <w:t xml:space="preserve">The probability of making mistakes is high when conducting complex stock assessment simulations, and the ability to make sense of complicated model output can be limited when mistakes are made. Deterministic model checking is therefore vital. To check a model deterministically, a modeller should reduce or eliminate process and observation error and check for bias between operating and estimation models. This might mean running the stock assessment simulation with minimal stock-recruit deviations and minimal observation error on survey indices. An important component to model checking is graphical analysis of model outputs. Many complex problems are unlikely to be detected without graphical model checking</w:t>
-      </w:r>
-      <w:r>
-        <w:t xml:space="preserve"> </w:t>
-      </w:r>
-      <w:r>
-        <w:t xml:space="preserve">(Gelman</w:t>
-      </w:r>
-      <w:r>
-        <w:t xml:space="preserve"> </w:t>
-      </w:r>
-      <w:r>
-        <w:rPr>
-          <w:i/>
-        </w:rPr>
-        <w:t xml:space="preserve">et al.</w:t>
-      </w:r>
-      <w:r>
-        <w:t xml:space="preserve">, 2002)</w:t>
-      </w:r>
-      <w:r>
-        <w:t xml:space="preserve">. To facilitate model checking, such graphics should be rapid and easy to reproduce. We found the visualization packages</w:t>
-      </w:r>
-      <w:r>
-        <w:t xml:space="preserve"> </w:t>
-      </w:r>
-      <w:r>
-        <w:rPr>
-          <w:rStyle w:val="VerbatimChar"/>
-        </w:rPr>
-        <w:t xml:space="preserve">manipulate</w:t>
-      </w:r>
-      <w:r>
-        <w:t xml:space="preserve"> </w:t>
-      </w:r>
-      <w:r>
-        <w:t xml:space="preserve">(RStudio, 2011)</w:t>
-      </w:r>
-      <w:r>
-        <w:t xml:space="preserve"> </w:t>
-      </w:r>
-      <w:r>
-        <w:t xml:space="preserve">and</w:t>
-      </w:r>
-      <w:r>
-        <w:t xml:space="preserve"> </w:t>
-      </w:r>
-      <w:r>
-        <w:rPr>
-          <w:rStyle w:val="VerbatimChar"/>
-        </w:rPr>
-        <w:t xml:space="preserve">ggplot2</w:t>
-      </w:r>
-      <w:r>
-        <w:t xml:space="preserve"> </w:t>
-      </w:r>
-      <w:r>
-        <w:t xml:space="preserve">(Wickham, 2009)</w:t>
-      </w:r>
-      <w:r>
-        <w:t xml:space="preserve">, for the statistical software R [@r2013], to be helpful for this purpose.</w:t>
-      </w:r>
-    </w:p>
-    <w:bookmarkStart w:id="33" w:name="keep-simulation-runtime-minimal"/>
-    <w:p>
-      <w:pPr>
-        <w:pStyle w:val="Heading2"/>
-      </w:pPr>
-      <w:r>
-        <w:t xml:space="preserve">7. Keep simulation runtime minimal</w:t>
-      </w:r>
-    </w:p>
-    <w:bookmarkEnd w:id="33"/>
-    <w:p>
-      <w:r>
         <w:t xml:space="preserve">In order to discover problems with simulations and understand how they are performing, model iterations should be run repeatedly under a variety of conditions. In addition to using a fast computer and writing code carefully, runtime can be minimized by reducing the number of scenarios and iterations. To reduce scenarios, a researcher might consider creating a base-case model and investigating deviations from that model instead of a full-factorial design. To reduce iterations, a researcher can inspect test runs with an increasing number of iterations to determine the minimum number of iterations for study conclusions to converge.</w:t>
       </w:r>
-    </w:p>
-    <w:p>
-      <w:r>
-        <w:t xml:space="preserve">TODO? Other things we could add, in short form: Keep folder structure as simple as possible; keep all output; write code so the simulations can be distributed across cores, computers, and researchers. Use a remote repository service such as Github (https://github.com) to ease collaboration among researchers and sharing with others.</w:t>
+      <w:r>
+        <w:t xml:space="preserve"> </w:t>
+      </w:r>
+    </w:p>
+    <w:p>
+      <w:r>
+        <w:t xml:space="preserve">TODO other points: write code so the simulations can be distributed across cores, computers, and researchers. Use a remote repository service such as GitHub (</w:t>
+      </w:r>
+      <w:hyperlink r:id="rId33">
+        <w:r>
+          <w:rPr>
+            <w:rStyle w:val="Link"/>
+          </w:rPr>
+          <w:t xml:space="preserve">https://github.com</w:t>
+        </w:r>
+      </w:hyperlink>
+      <w:r>
+        <w:t xml:space="preserve">) to ease collaboration among researchers and sharing with others.</w:t>
       </w:r>
     </w:p>
     <w:bookmarkStart w:id="34" w:name="applying-the-paradigm"/>
@@ -866,21 +872,12 @@
     <w:bookmarkEnd w:id="34"/>
     <w:p>
       <w:r>
-        <w:t xml:space="preserve">In our studies, we used Stock Synthesis (SS), a free and widely-used integrated assessment modelling framework that now underpins large numbers of stock assessments on the west coast of the United States, in the south east of Australia, and in many other jurisdictions throughout the world</w:t>
-      </w:r>
-      <w:r>
-        <w:t xml:space="preserve"> </w:t>
-      </w:r>
-      <w:r>
-        <w:t xml:space="preserve">(Methot and Wetzel, 2012)</w:t>
-      </w:r>
-      <w:r>
-        <w:t xml:space="preserve">.</w:t>
-      </w:r>
-    </w:p>
-    <w:p>
-      <w:r>
-        <w:t xml:space="preserve">Johnson et al. (2013, this issue) evaluated the ability of SS to estimate key quantities when a known 'true' natural mortality was age-specific or age-invariant, but time-varying. Stock assessment methods included models in which natural mortality was age-invariant and pre-specified, age-invariant and estimated, and age-specific and estimated. Ono et al. (2013, this issue) analysed the ability of SS to estimate management metrics for different life-history types (demersal, long-lived pelagic, and short-lived pelagic) when the same quantity and quality of pseudo-data were used to inform assessment models. They also considered whether the frequency and duration of length- and age-composition data, or catch history, affect the bias or precision of estimates of management quantities for different life-history types. Hurtado Ferro et al. (2013, this issue) investigated factors that lead to retrospective patterns in fisheries stock assessment models. Specifically, they tested how key biological and modelling factors can induce retrospective patterns for various life history types. They explored the potential effects of catch patterns, as well as model miss-specification from time-varying biological parameters, time-varying selectivity and catchability, and their interactions. In those cases where retrospective patterns were observed, they assessed the utility of including time-varying selectivity in the assessment as a means to correct them.</w:t>
+        <w:t xml:space="preserve">In our studies we used Stock Synthesis (SS), a free and widely-used integrated assessment modelling framework (Methot and Wetzel, 2013). Johnson et al. (this issue) evaluated the ability of SS to estimate key quantities of management interest for three life histories (cod- sardine- and flatfish-like) and three fishing mortality scenarios when natural mortality was age-invariant, but time-varying. Assessment configurations evaluated includes those in which (age-invariant) natural mortality pre-specified or estimated. Ono et al. (this issue) analyzed the ability of SS to estimate management metrics for the three life-history types given a range of assumptions regarding data quality and quantity. They also considered whether the frequency and duration of length- and age-composition data collection, or catch history, affected the bias or precision of estimates of management quantities. Hurtado Ferro et al. (this issue) investigated factors which lead to retrospective patterns in fisheries stock assessment models. Specifically, they tested how key biological and modeling factors can induce retrospective patterns for various life history types. They explored the potential effects of catch patterns, as well as model miss-specification due to time-varying biological parameters, time-varying selectivity and catchability, and their interactions. They assessed the utility of including time-varying selectivity in the assessment as a means to correct them in those cases where retrospective patterns were observed,.</w:t>
+      </w:r>
+    </w:p>
+    <w:p>
+      <w:r>
+        <w:t xml:space="preserve">If a simulation study should be designed with the three 'Rs' in mind, then its success can be measured using the same criteria. Our studies were relevant, realistic, and reproducible. Combining a series of studies in one large project that covered multiple life history types, and a series of plausible biological and fishing scenarios, enabled us to determine some broadly-applicable principles of contemporary stock assessment models.</w:t>
       </w:r>
     </w:p>
     <w:bookmarkStart w:id="35" w:name="lessons-learned"/>
@@ -920,12 +917,21 @@
     </w:p>
     <w:p>
       <w:r>
-        <w:t xml:space="preserve">Simulation modelling studies should be most useful in answering the following types of questions (general discussion of the strengths and weaknesses of this approach, i.e., when is it most suitable).</w:t>
-      </w:r>
-    </w:p>
-    <w:p>
-      <w:r>
-        <w:t xml:space="preserve">Use of pre-packaged stock assessment software can be problematic when that software contains legacy methods are not appropriate for a particular purpose. Frequent use of legacy methods is common when there is widespread use of packaged fisheries stock assessment software (Martell and Ianelli, 2012). The application of ready-made models fails to question the original assumptions of the conceptual modeller or software programmer, and in effect, serves to reinforce their original ideas and impressions of fisheries and fish population dynamics</w:t>
+        <w:t xml:space="preserve">Simulation modeling studies should be most useful in answering the following types of questions (general discussion of the strengths and weaknesses of this approach, i.e., when is it most suitable).</w:t>
+      </w:r>
+    </w:p>
+    <w:p>
+      <w:r>
+        <w:t xml:space="preserve">Use of pre-packaged stock assessment software can be problematic when that software contains legacy methods are not appropriate for a particular purpose. Frequent use of legacy methods is common when there is widespread use of packaged fisheries stock assessment software (Martell and Ianelli, 2012).</w:t>
+      </w:r>
+      <w:r>
+        <w:t xml:space="preserve"> </w:t>
+      </w:r>
+      <w:r>
+        <w:t xml:space="preserve"> </w:t>
+      </w:r>
+      <w:r>
+        <w:t xml:space="preserve">The application of ready-made models fails to question the original assumptions of the conceptual modeller or software programmer, and in effect, serves to reinforce their original ideas and impressions of fisheries and fish population dynamics</w:t>
       </w:r>
       <w:r>
         <w:t xml:space="preserve"> </w:t>
@@ -939,15 +945,24 @@
     </w:p>
     <w:p>
       <w:r>
-        <w:t xml:space="preserve">Benefits or otherwise of using the same modelling system to create the operating and assessment model.</w:t>
-      </w:r>
-      <w:r>
-        <w:t xml:space="preserve"> </w:t>
-      </w:r>
-    </w:p>
-    <w:p>
-      <w:r>
-        <w:t xml:space="preserve">Difference between simulation modelling for research purposes, and modelling to test, compare, and scrutinise alternative methods. Both are useful but should be designed differently and have different measures of 'success'.</w:t>
+        <w:t xml:space="preserve">Benefits or otherwise of using the same modeling system to create the operating and assessment model.</w:t>
+      </w:r>
+      <w:r>
+        <w:t xml:space="preserve"> </w:t>
+      </w:r>
+    </w:p>
+    <w:p>
+      <w:r>
+        <w:t xml:space="preserve">Difference between simulation modeling for research purposes, and modeling to test, compare, and scrutinise alternative methods.</w:t>
+      </w:r>
+      <w:r>
+        <w:t xml:space="preserve"> </w:t>
+      </w:r>
+      <w:r>
+        <w:t xml:space="preserve"> </w:t>
+      </w:r>
+      <w:r>
+        <w:t xml:space="preserve">Both are useful but should be designed differently and have different measures of 'success'.</w:t>
       </w:r>
     </w:p>
     <w:p>
@@ -1021,11 +1036,6 @@
     </w:p>
     <w:p>
       <w:r>
-        <w:t xml:space="preserve">Gelman, A., Pasarica, C., and Dodhia, R. 2002. Lets practice what we preach: Turning tables into graphs. The American Statistician, 56: 121–130.</w:t>
-      </w:r>
-    </w:p>
-    <w:p>
-      <w:r>
         <w:t xml:space="preserve">Hilborn, R., and Walters, C. J. 1987. A General Model for Simulation of Stock and Fleet Dynamics in Spatially Heterogeneous Fisheries. Canadian Journal of Fisheries and Aquatic Sciences, 44: 1366–1369.</w:t>
       </w:r>
     </w:p>
@@ -1041,16 +1051,30 @@
     </w:p>
     <w:p>
       <w:r>
-        <w:t xml:space="preserve">Methot, R. D., and Wetzel, C. R. 2012. Stock Synthesis: A biological and statistical framework for fish stock assessment and fishery management. Fisheries Research, 142: 86–99.</w:t>
-      </w:r>
-    </w:p>
-    <w:p>
-      <w:r>
         <w:t xml:space="preserve">Piner, K. R., Lee, H.-H., Maunder, M. N., and Methot, R. D. 2011. A simulation-based method to determine model misspecification: examples using natural mortality and population dynamics models. Marine and Coastal Fisheries, 3: 336–343.</w:t>
       </w:r>
     </w:p>
     <w:p>
       <w:r>
+        <w:t xml:space="preserve">R Core Team. 2013. R: A Language and Environment for Statistical Computing. R Foundation for Statistical Computing, Vienna, Austria.</w:t>
+      </w:r>
+      <w:r>
+        <w:t xml:space="preserve"> </w:t>
+      </w:r>
+      <w:hyperlink r:id="rId39">
+        <w:r>
+          <w:rPr>
+            <w:rStyle w:val="Link"/>
+          </w:rPr>
+          <w:t xml:space="preserve">http://www.R-project.org/</w:t>
+        </w:r>
+      </w:hyperlink>
+      <w:r>
+        <w:t xml:space="preserve">.</w:t>
+      </w:r>
+    </w:p>
+    <w:p>
+      <w:r>
         <w:t xml:space="preserve">RStudio. 2011. manipulate: Interactive Plots for RStudio.</w:t>
       </w:r>
     </w:p>
@@ -1061,7 +1085,7 @@
       <w:r>
         <w:t xml:space="preserve"> </w:t>
       </w:r>
-      <w:hyperlink r:id="rId39">
+      <w:hyperlink r:id="rId40">
         <w:r>
           <w:rPr>
             <w:rStyle w:val="Link"/>
@@ -1084,7 +1108,7 @@
 <file path=word/numbering.xml><?xml version="1.0" encoding="utf-8"?>
 <w:numbering xmlns:w="http://schemas.openxmlformats.org/wordprocessingml/2006/main">
   <w:abstractNum w:abstractNumId="0">
-    <w:nsid w:val="85049d11"/>
+    <w:nsid w:val="bce09371"/>
     <w:multiLevelType w:val="multilevel"/>
     <w:lvl w:ilvl="0">
       <w:numFmt w:val="bullet"/>
@@ -1165,7 +1189,7 @@
     </w:lvl>
   </w:abstractNum>
   <w:abstractNum w:abstractNumId="2">
-    <w:nsid w:val="e3b730b4"/>
+    <w:nsid w:val="653b9b6d"/>
     <w:multiLevelType w:val="multilevel"/>
     <w:lvl w:ilvl="0">
       <w:start w:val="1"/>
@@ -1253,7 +1277,7 @@
     </w:lvl>
   </w:abstractNum>
   <w:abstractNum w:abstractNumId="3">
-    <w:nsid w:val="4ef3e3d4"/>
+    <w:nsid w:val="e894501e"/>
     <w:multiLevelType w:val="multilevel"/>
     <w:lvl w:ilvl="0">
       <w:start w:val="4"/>
@@ -1415,9 +1439,10 @@
   <w:style w:type="paragraph" w:default="1" w:styleId="Normal">
     <w:name w:val="Normal"/>
     <w:qFormat/>
-    <w:rsid w:val="004C6491"/>
+    <w:rsid w:val="004371F8"/>
     <w:pPr>
       <w:spacing w:after="320" w:line="360" w:lineRule="auto"/>
+      <w:jc w:val="both"/>
     </w:pPr>
     <w:rPr>
       <w:rFonts w:ascii="Times New Roman" w:hAnsi="Times New Roman"/>
@@ -2453,7 +2478,7 @@
 </file>
 
 <file path=customXml/itemProps1.xml><?xml version="1.0" encoding="utf-8"?>
-<ds:datastoreItem xmlns:ds="http://schemas.openxmlformats.org/officeDocument/2006/customXml" ds:itemID="{4724249D-6498-5F41-B403-B895E9E18386}">
+<ds:datastoreItem xmlns:ds="http://schemas.openxmlformats.org/officeDocument/2006/customXml" ds:itemID="{3066A8EB-211E-4B48-BBBA-DDFA3036E02E}">
   <ds:schemaRefs>
     <ds:schemaRef ds:uri="http://schemas.openxmlformats.org/officeDocument/2006/bibliography"/>
   </ds:schemaRefs>

</xml_diff>